<commit_message>
correciones de la practica 2
</commit_message>
<xml_diff>
--- a/PRACTICAS/PRACTICA.2.docx
+++ b/PRACTICAS/PRACTICA.2.docx
@@ -184,7 +184,7 @@
                     <v:stroke joinstyle="miter"/>
                     <v:path gradientshapeok="t" o:connecttype="rect"/>
                   </v:shapetype>
-                  <v:shape id="Cuadro de texto 28" o:spid="_x0000_s1026" type="#_x0000_t202" style="position:absolute;margin-left:5.25pt;margin-top:517.35pt;width:406.5pt;height:132pt;z-index:251702272;visibility:visible;mso-wrap-style:square;mso-wrap-distance-left:9pt;mso-wrap-distance-top:0;mso-wrap-distance-right:9pt;mso-wrap-distance-bottom:0;mso-position-horizontal:absolute;mso-position-horizontal-relative:text;mso-position-vertical:absolute;mso-position-vertical-relative:text;v-text-anchor:top" o:gfxdata="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" fillcolor="white [3201]" strokeweight=".5pt">
+                  <v:shape id="Cuadro de texto 28" o:spid="_x0000_s1026" type="#_x0000_t202" style="position:absolute;margin-left:5.25pt;margin-top:517.35pt;width:406.5pt;height:132pt;z-index:251702272;visibility:visible;mso-wrap-style:square;mso-wrap-distance-left:9pt;mso-wrap-distance-top:0;mso-wrap-distance-right:9pt;mso-wrap-distance-bottom:0;mso-position-horizontal:absolute;mso-position-horizontal-relative:text;mso-position-vertical:absolute;mso-position-vertical-relative:text;v-text-anchor:top" o:gfxdata="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" fillcolor="white [3201]" strokeweight=".5pt">
                     <v:textbox>
                       <w:txbxContent>
                         <w:p>
@@ -466,6 +466,7 @@
                                       <w:dataBinding w:prefixMappings="xmlns:ns0='http://purl.org/dc/elements/1.1/' xmlns:ns1='http://schemas.openxmlformats.org/package/2006/metadata/core-properties' " w:xpath="/ns1:coreProperties[1]/ns0:title[1]" w:storeItemID="{6C3C8BC8-F283-45AE-878A-BAB7291924A1}"/>
                                       <w:text/>
                                     </w:sdtPr>
+                                    <w:sdtEndPr/>
                                     <w:sdtContent>
                                       <w:r>
                                         <w:rPr>
@@ -489,8 +490,6 @@
                                       <w:proofErr w:type="spellEnd"/>
                                     </w:sdtContent>
                                   </w:sdt>
-                                  <w:bookmarkStart w:id="0" w:name="_GoBack"/>
-                                  <w:bookmarkEnd w:id="0"/>
                                 </w:p>
                               </w:txbxContent>
                             </wps:txbx>
@@ -618,7 +617,7 @@
               </mc:Choice>
               <mc:Fallback>
                 <w:pict>
-                  <v:group w14:anchorId="2C981DBA" id="Grupo 125" o:spid="_x0000_s1027" style="position:absolute;margin-left:0;margin-top:0;width:540pt;height:556.55pt;z-index:-251505152;mso-width-percent:1154;mso-height-percent:670;mso-top-percent:45;mso-position-horizontal:center;mso-position-horizontal-relative:margin;mso-position-vertical-relative:page;mso-width-percent:1154;mso-height-percent:670;mso-top-percent:45;mso-width-relative:margin" coordsize="55613,54044" o:gfxdata="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">
+                  <v:group w14:anchorId="2C981DBA" id="Grupo 125" o:spid="_x0000_s1027" style="position:absolute;margin-left:0;margin-top:0;width:540pt;height:556.55pt;z-index:-251505152;mso-width-percent:1154;mso-height-percent:670;mso-top-percent:45;mso-position-horizontal:center;mso-position-horizontal-relative:margin;mso-position-vertical-relative:page;mso-width-percent:1154;mso-height-percent:670;mso-top-percent:45;mso-width-relative:margin" coordsize="55613,54044" o:gfxdata="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">
                     <o:lock v:ext="edit" aspectratio="t"/>
                     <v:shape id="Forma libre 10" o:spid="_x0000_s1028" style="position:absolute;width:55575;height:54044;visibility:visible;mso-wrap-style:square;v-text-anchor:bottom" coordsize="720,700" o:spt="100" o:gfxdata="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" adj="-11796480,,5400" path="m,c,644,,644,,644v23,6,62,14,113,21c250,685,476,700,720,644v,-27,,-27,,-27c720,,720,,720,,,,,,,e" fillcolor="#4d5f78 [2994]" stroked="f">
                       <v:fill color2="#2a3442 [2018]" rotate="t" colors="0 #5d6d85;.5 #485972;1 #334258" focus="100%" type="gradient">
@@ -651,6 +650,7 @@
                                 <w:dataBinding w:prefixMappings="xmlns:ns0='http://purl.org/dc/elements/1.1/' xmlns:ns1='http://schemas.openxmlformats.org/package/2006/metadata/core-properties' " w:xpath="/ns1:coreProperties[1]/ns0:title[1]" w:storeItemID="{6C3C8BC8-F283-45AE-878A-BAB7291924A1}"/>
                                 <w:text/>
                               </w:sdtPr>
+                              <w:sdtEndPr/>
                               <w:sdtContent>
                                 <w:r>
                                   <w:rPr>
@@ -674,8 +674,6 @@
                                 <w:proofErr w:type="spellEnd"/>
                               </w:sdtContent>
                             </w:sdt>
-                            <w:bookmarkStart w:id="1" w:name="_GoBack"/>
-                            <w:bookmarkEnd w:id="1"/>
                           </w:p>
                         </w:txbxContent>
                       </v:textbox>
@@ -775,6 +773,7 @@
                                     <w:calendar w:val="gregorian"/>
                                   </w:date>
                                 </w:sdtPr>
+                                <w:sdtEndPr/>
                                 <w:sdtContent>
                                   <w:p>
                                     <w:pPr>
@@ -820,7 +819,7 @@
               </mc:Choice>
               <mc:Fallback>
                 <w:pict>
-                  <v:rect w14:anchorId="0413056A" id="Rectángulo 130" o:spid="_x0000_s1030" style="position:absolute;margin-left:-4.4pt;margin-top:0;width:46.8pt;height:77.75pt;z-index:251812352;visibility:visible;mso-wrap-style:square;mso-width-percent:76;mso-height-percent:98;mso-top-percent:23;mso-wrap-distance-left:9pt;mso-wrap-distance-top:0;mso-wrap-distance-right:9pt;mso-wrap-distance-bottom:0;mso-position-horizontal:right;mso-position-horizontal-relative:margin;mso-position-vertical-relative:page;mso-width-percent:76;mso-height-percent:98;mso-top-percent:23;mso-width-relative:page;mso-height-relative:page;v-text-anchor:bottom" o:gfxdata="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" fillcolor="#5b9bd5 [3204]" stroked="f" strokeweight="1pt">
+                  <v:rect w14:anchorId="0413056A" id="Rectángulo 130" o:spid="_x0000_s1030" style="position:absolute;margin-left:-4.4pt;margin-top:0;width:46.8pt;height:77.75pt;z-index:251812352;visibility:visible;mso-wrap-style:square;mso-width-percent:76;mso-height-percent:98;mso-top-percent:23;mso-wrap-distance-left:9pt;mso-wrap-distance-top:0;mso-wrap-distance-right:9pt;mso-wrap-distance-bottom:0;mso-position-horizontal:right;mso-position-horizontal-relative:margin;mso-position-vertical-relative:page;mso-width-percent:76;mso-height-percent:98;mso-top-percent:23;mso-width-relative:page;mso-height-relative:page;v-text-anchor:bottom" o:gfxdata="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" fillcolor="#5b9bd5 [3204]" stroked="f" strokeweight="1pt">
                     <o:lock v:ext="edit" aspectratio="t"/>
                     <v:textbox inset="3.6pt,,3.6pt">
                       <w:txbxContent>
@@ -842,6 +841,7 @@
                               <w:calendar w:val="gregorian"/>
                             </w:date>
                           </w:sdtPr>
+                          <w:sdtEndPr/>
                           <w:sdtContent>
                             <w:p>
                               <w:pPr>
@@ -1128,13 +1128,7 @@
                               <w:rPr>
                                 <w:lang w:val="es-MX"/>
                               </w:rPr>
-                              <w:t>0.</w:t>
-                            </w:r>
-                            <w:r>
-                              <w:rPr>
-                                <w:lang w:val="es-MX"/>
-                              </w:rPr>
-                              <w:t>1</w:t>
+                              <w:t>0.1</w:t>
                             </w:r>
                           </w:p>
                         </w:txbxContent>
@@ -1159,7 +1153,7 @@
           </mc:Choice>
           <mc:Fallback>
             <w:pict>
-              <v:shape w14:anchorId="75AD7FB6" id="Cuadro de texto 13" o:spid="_x0000_s1031" type="#_x0000_t202" style="position:absolute;margin-left:129pt;margin-top:3.8pt;width:29.25pt;height:22.65pt;z-index:251689472;visibility:visible;mso-wrap-style:square;mso-width-percent:0;mso-height-percent:0;mso-wrap-distance-left:9pt;mso-wrap-distance-top:0;mso-wrap-distance-right:9pt;mso-wrap-distance-bottom:0;mso-position-horizontal:absolute;mso-position-horizontal-relative:text;mso-position-vertical:absolute;mso-position-vertical-relative:text;mso-width-percent:0;mso-height-percent:0;mso-width-relative:margin;mso-height-relative:margin;v-text-anchor:top" o:gfxdata="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" fillcolor="#ed7d31 [3205]" stroked="f">
+              <v:shape w14:anchorId="75AD7FB6" id="Cuadro de texto 13" o:spid="_x0000_s1031" type="#_x0000_t202" style="position:absolute;margin-left:129pt;margin-top:3.8pt;width:29.25pt;height:22.65pt;z-index:251689472;visibility:visible;mso-wrap-style:square;mso-width-percent:0;mso-height-percent:0;mso-wrap-distance-left:9pt;mso-wrap-distance-top:0;mso-wrap-distance-right:9pt;mso-wrap-distance-bottom:0;mso-position-horizontal:absolute;mso-position-horizontal-relative:text;mso-position-vertical:absolute;mso-position-vertical-relative:text;mso-width-percent:0;mso-height-percent:0;mso-width-relative:margin;mso-height-relative:margin;v-text-anchor:top" o:gfxdata="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" fillcolor="#ed7d31 [3205]" stroked="f">
                 <v:fill opacity="32896f"/>
                 <v:textbox>
                   <w:txbxContent>
@@ -1173,13 +1167,7 @@
                         <w:rPr>
                           <w:lang w:val="es-MX"/>
                         </w:rPr>
-                        <w:t>0.</w:t>
-                      </w:r>
-                      <w:r>
-                        <w:rPr>
-                          <w:lang w:val="es-MX"/>
-                        </w:rPr>
-                        <w:t>1</w:t>
+                        <w:t>0.1</w:t>
                       </w:r>
                     </w:p>
                   </w:txbxContent>
@@ -1258,13 +1246,7 @@
                               <w:rPr>
                                 <w:lang w:val="es-MX"/>
                               </w:rPr>
-                              <w:t>0.</w:t>
-                            </w:r>
-                            <w:r>
-                              <w:rPr>
-                                <w:lang w:val="es-MX"/>
-                              </w:rPr>
-                              <w:t>7</w:t>
+                              <w:t>0.7</w:t>
                             </w:r>
                           </w:p>
                         </w:txbxContent>
@@ -1289,7 +1271,7 @@
           </mc:Choice>
           <mc:Fallback>
             <w:pict>
-              <v:shape w14:anchorId="44C2384F" id="Cuadro de texto 19" o:spid="_x0000_s1032" type="#_x0000_t202" style="position:absolute;margin-left:223.5pt;margin-top:99.95pt;width:30.75pt;height:23.85pt;z-index:251769344;visibility:visible;mso-wrap-style:square;mso-width-percent:0;mso-height-percent:0;mso-wrap-distance-left:9pt;mso-wrap-distance-top:0;mso-wrap-distance-right:9pt;mso-wrap-distance-bottom:0;mso-position-horizontal:absolute;mso-position-horizontal-relative:text;mso-position-vertical:absolute;mso-position-vertical-relative:text;mso-width-percent:0;mso-height-percent:0;mso-width-relative:margin;mso-height-relative:margin;v-text-anchor:top" o:gfxdata="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" fillcolor="#ed7d31 [3205]" stroked="f">
+              <v:shape w14:anchorId="44C2384F" id="Cuadro de texto 19" o:spid="_x0000_s1032" type="#_x0000_t202" style="position:absolute;margin-left:223.5pt;margin-top:99.95pt;width:30.75pt;height:23.85pt;z-index:251769344;visibility:visible;mso-wrap-style:square;mso-width-percent:0;mso-height-percent:0;mso-wrap-distance-left:9pt;mso-wrap-distance-top:0;mso-wrap-distance-right:9pt;mso-wrap-distance-bottom:0;mso-position-horizontal:absolute;mso-position-horizontal-relative:text;mso-position-vertical:absolute;mso-position-vertical-relative:text;mso-width-percent:0;mso-height-percent:0;mso-width-relative:margin;mso-height-relative:margin;v-text-anchor:top" o:gfxdata="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" fillcolor="#ed7d31 [3205]" stroked="f">
                 <v:fill opacity="32896f"/>
                 <v:textbox>
                   <w:txbxContent>
@@ -1303,13 +1285,7 @@
                         <w:rPr>
                           <w:lang w:val="es-MX"/>
                         </w:rPr>
-                        <w:t>0.</w:t>
-                      </w:r>
-                      <w:r>
-                        <w:rPr>
-                          <w:lang w:val="es-MX"/>
-                        </w:rPr>
-                        <w:t>7</w:t>
+                        <w:t>0.7</w:t>
                       </w:r>
                     </w:p>
                   </w:txbxContent>
@@ -1388,13 +1364,7 @@
                               <w:rPr>
                                 <w:lang w:val="es-MX"/>
                               </w:rPr>
-                              <w:t>0.</w:t>
-                            </w:r>
-                            <w:r>
-                              <w:rPr>
-                                <w:lang w:val="es-MX"/>
-                              </w:rPr>
-                              <w:t>9</w:t>
+                              <w:t>0.9</w:t>
                             </w:r>
                           </w:p>
                         </w:txbxContent>
@@ -1419,7 +1389,7 @@
           </mc:Choice>
           <mc:Fallback>
             <w:pict>
-              <v:shape w14:anchorId="5687257C" id="Cuadro de texto 21" o:spid="_x0000_s1033" type="#_x0000_t202" style="position:absolute;margin-left:217.5pt;margin-top:137.3pt;width:29.25pt;height:22.65pt;z-index:251800064;visibility:visible;mso-wrap-style:square;mso-width-percent:0;mso-height-percent:0;mso-wrap-distance-left:9pt;mso-wrap-distance-top:0;mso-wrap-distance-right:9pt;mso-wrap-distance-bottom:0;mso-position-horizontal:absolute;mso-position-horizontal-relative:text;mso-position-vertical:absolute;mso-position-vertical-relative:text;mso-width-percent:0;mso-height-percent:0;mso-width-relative:margin;mso-height-relative:margin;v-text-anchor:top" o:gfxdata="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" fillcolor="#ed7d31 [3205]" stroked="f">
+              <v:shape w14:anchorId="5687257C" id="Cuadro de texto 21" o:spid="_x0000_s1033" type="#_x0000_t202" style="position:absolute;margin-left:217.5pt;margin-top:137.3pt;width:29.25pt;height:22.65pt;z-index:251800064;visibility:visible;mso-wrap-style:square;mso-width-percent:0;mso-height-percent:0;mso-wrap-distance-left:9pt;mso-wrap-distance-top:0;mso-wrap-distance-right:9pt;mso-wrap-distance-bottom:0;mso-position-horizontal:absolute;mso-position-horizontal-relative:text;mso-position-vertical:absolute;mso-position-vertical-relative:text;mso-width-percent:0;mso-height-percent:0;mso-width-relative:margin;mso-height-relative:margin;v-text-anchor:top" o:gfxdata="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" fillcolor="#ed7d31 [3205]" stroked="f">
                 <v:fill opacity="32896f"/>
                 <v:textbox>
                   <w:txbxContent>
@@ -1433,13 +1403,7 @@
                         <w:rPr>
                           <w:lang w:val="es-MX"/>
                         </w:rPr>
-                        <w:t>0.</w:t>
-                      </w:r>
-                      <w:r>
-                        <w:rPr>
-                          <w:lang w:val="es-MX"/>
-                        </w:rPr>
-                        <w:t>9</w:t>
+                        <w:t>0.9</w:t>
                       </w:r>
                     </w:p>
                   </w:txbxContent>
@@ -1518,13 +1482,7 @@
                               <w:rPr>
                                 <w:lang w:val="es-MX"/>
                               </w:rPr>
-                              <w:t>0.</w:t>
-                            </w:r>
-                            <w:r>
-                              <w:rPr>
-                                <w:lang w:val="es-MX"/>
-                              </w:rPr>
-                              <w:t>8</w:t>
+                              <w:t>0.8</w:t>
                             </w:r>
                           </w:p>
                         </w:txbxContent>
@@ -1549,7 +1507,7 @@
           </mc:Choice>
           <mc:Fallback>
             <w:pict>
-              <v:shape w14:anchorId="2EE0BFE9" id="Cuadro de texto 20" o:spid="_x0000_s1034" type="#_x0000_t202" style="position:absolute;margin-left:129.75pt;margin-top:126.3pt;width:27.75pt;height:21.5pt;z-index:251784704;visibility:visible;mso-wrap-style:square;mso-width-percent:0;mso-height-percent:0;mso-wrap-distance-left:9pt;mso-wrap-distance-top:0;mso-wrap-distance-right:9pt;mso-wrap-distance-bottom:0;mso-position-horizontal:absolute;mso-position-horizontal-relative:text;mso-position-vertical:absolute;mso-position-vertical-relative:text;mso-width-percent:0;mso-height-percent:0;mso-width-relative:margin;mso-height-relative:margin;v-text-anchor:top" o:gfxdata="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" fillcolor="#ed7d31 [3205]" stroked="f">
+              <v:shape w14:anchorId="2EE0BFE9" id="Cuadro de texto 20" o:spid="_x0000_s1034" type="#_x0000_t202" style="position:absolute;margin-left:129.75pt;margin-top:126.3pt;width:27.75pt;height:21.5pt;z-index:251784704;visibility:visible;mso-wrap-style:square;mso-width-percent:0;mso-height-percent:0;mso-wrap-distance-left:9pt;mso-wrap-distance-top:0;mso-wrap-distance-right:9pt;mso-wrap-distance-bottom:0;mso-position-horizontal:absolute;mso-position-horizontal-relative:text;mso-position-vertical:absolute;mso-position-vertical-relative:text;mso-width-percent:0;mso-height-percent:0;mso-width-relative:margin;mso-height-relative:margin;v-text-anchor:top" o:gfxdata="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" fillcolor="#ed7d31 [3205]" stroked="f">
                 <v:fill opacity="32896f"/>
                 <v:textbox>
                   <w:txbxContent>
@@ -1563,13 +1521,7 @@
                         <w:rPr>
                           <w:lang w:val="es-MX"/>
                         </w:rPr>
-                        <w:t>0.</w:t>
-                      </w:r>
-                      <w:r>
-                        <w:rPr>
-                          <w:lang w:val="es-MX"/>
-                        </w:rPr>
-                        <w:t>8</w:t>
+                        <w:t>0.8</w:t>
                       </w:r>
                     </w:p>
                   </w:txbxContent>
@@ -1648,13 +1600,7 @@
                               <w:rPr>
                                 <w:lang w:val="es-MX"/>
                               </w:rPr>
-                              <w:t>0.</w:t>
-                            </w:r>
-                            <w:r>
-                              <w:rPr>
-                                <w:lang w:val="es-MX"/>
-                              </w:rPr>
-                              <w:t>7</w:t>
+                              <w:t>0.7</w:t>
                             </w:r>
                           </w:p>
                         </w:txbxContent>
@@ -1693,13 +1639,7 @@
                         <w:rPr>
                           <w:lang w:val="es-MX"/>
                         </w:rPr>
-                        <w:t>0.</w:t>
-                      </w:r>
-                      <w:r>
-                        <w:rPr>
-                          <w:lang w:val="es-MX"/>
-                        </w:rPr>
-                        <w:t>7</w:t>
+                        <w:t>0.7</w:t>
                       </w:r>
                     </w:p>
                   </w:txbxContent>
@@ -1778,13 +1718,7 @@
                               <w:rPr>
                                 <w:lang w:val="es-MX"/>
                               </w:rPr>
-                              <w:t>0.</w:t>
-                            </w:r>
-                            <w:r>
-                              <w:rPr>
-                                <w:lang w:val="es-MX"/>
-                              </w:rPr>
-                              <w:t>6</w:t>
+                              <w:t>0.6</w:t>
                             </w:r>
                           </w:p>
                         </w:txbxContent>
@@ -1809,7 +1743,7 @@
           </mc:Choice>
           <mc:Fallback>
             <w:pict>
-              <v:shape w14:anchorId="79486C4B" id="Cuadro de texto 18" o:spid="_x0000_s1036" type="#_x0000_t202" style="position:absolute;margin-left:180.75pt;margin-top:199.55pt;width:30pt;height:23.25pt;z-index:251757056;visibility:visible;mso-wrap-style:square;mso-width-percent:0;mso-height-percent:0;mso-wrap-distance-left:9pt;mso-wrap-distance-top:0;mso-wrap-distance-right:9pt;mso-wrap-distance-bottom:0;mso-position-horizontal:absolute;mso-position-horizontal-relative:text;mso-position-vertical:absolute;mso-position-vertical-relative:text;mso-width-percent:0;mso-height-percent:0;mso-width-relative:margin;mso-height-relative:margin;v-text-anchor:top" o:gfxdata="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" fillcolor="#ed7d31 [3205]" stroked="f">
+              <v:shape w14:anchorId="79486C4B" id="Cuadro de texto 18" o:spid="_x0000_s1036" type="#_x0000_t202" style="position:absolute;margin-left:180.75pt;margin-top:199.55pt;width:30pt;height:23.25pt;z-index:251757056;visibility:visible;mso-wrap-style:square;mso-width-percent:0;mso-height-percent:0;mso-wrap-distance-left:9pt;mso-wrap-distance-top:0;mso-wrap-distance-right:9pt;mso-wrap-distance-bottom:0;mso-position-horizontal:absolute;mso-position-horizontal-relative:text;mso-position-vertical:absolute;mso-position-vertical-relative:text;mso-width-percent:0;mso-height-percent:0;mso-width-relative:margin;mso-height-relative:margin;v-text-anchor:top" o:gfxdata="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" fillcolor="#ed7d31 [3205]" stroked="f">
                 <v:fill opacity="32896f"/>
                 <v:textbox>
                   <w:txbxContent>
@@ -1823,13 +1757,7 @@
                         <w:rPr>
                           <w:lang w:val="es-MX"/>
                         </w:rPr>
-                        <w:t>0.</w:t>
-                      </w:r>
-                      <w:r>
-                        <w:rPr>
-                          <w:lang w:val="es-MX"/>
-                        </w:rPr>
-                        <w:t>6</w:t>
+                        <w:t>0.6</w:t>
                       </w:r>
                     </w:p>
                   </w:txbxContent>
@@ -1908,13 +1836,7 @@
                               <w:rPr>
                                 <w:lang w:val="es-MX"/>
                               </w:rPr>
-                              <w:t>0.</w:t>
-                            </w:r>
-                            <w:r>
-                              <w:rPr>
-                                <w:lang w:val="es-MX"/>
-                              </w:rPr>
-                              <w:t>5</w:t>
+                              <w:t>0.5</w:t>
                             </w:r>
                           </w:p>
                         </w:txbxContent>
@@ -1939,7 +1861,7 @@
           </mc:Choice>
           <mc:Fallback>
             <w:pict>
-              <v:shape w14:anchorId="181E7C3D" id="Cuadro de texto 17" o:spid="_x0000_s1037" type="#_x0000_t202" style="position:absolute;margin-left:179.25pt;margin-top:168.7pt;width:30pt;height:23.25pt;z-index:251745792;visibility:visible;mso-wrap-style:square;mso-width-percent:0;mso-height-percent:0;mso-wrap-distance-left:9pt;mso-wrap-distance-top:0;mso-wrap-distance-right:9pt;mso-wrap-distance-bottom:0;mso-position-horizontal:absolute;mso-position-horizontal-relative:text;mso-position-vertical:absolute;mso-position-vertical-relative:text;mso-width-percent:0;mso-height-percent:0;mso-width-relative:margin;mso-height-relative:margin;v-text-anchor:top" o:gfxdata="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" fillcolor="#ed7d31 [3205]" stroked="f">
+              <v:shape w14:anchorId="181E7C3D" id="Cuadro de texto 17" o:spid="_x0000_s1037" type="#_x0000_t202" style="position:absolute;margin-left:179.25pt;margin-top:168.7pt;width:30pt;height:23.25pt;z-index:251745792;visibility:visible;mso-wrap-style:square;mso-width-percent:0;mso-height-percent:0;mso-wrap-distance-left:9pt;mso-wrap-distance-top:0;mso-wrap-distance-right:9pt;mso-wrap-distance-bottom:0;mso-position-horizontal:absolute;mso-position-horizontal-relative:text;mso-position-vertical:absolute;mso-position-vertical-relative:text;mso-width-percent:0;mso-height-percent:0;mso-width-relative:margin;mso-height-relative:margin;v-text-anchor:top" o:gfxdata="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" fillcolor="#ed7d31 [3205]" stroked="f">
                 <v:fill opacity="32896f"/>
                 <v:textbox>
                   <w:txbxContent>
@@ -1953,13 +1875,7 @@
                         <w:rPr>
                           <w:lang w:val="es-MX"/>
                         </w:rPr>
-                        <w:t>0.</w:t>
-                      </w:r>
-                      <w:r>
-                        <w:rPr>
-                          <w:lang w:val="es-MX"/>
-                        </w:rPr>
-                        <w:t>5</w:t>
+                        <w:t>0.5</w:t>
                       </w:r>
                     </w:p>
                   </w:txbxContent>
@@ -2038,13 +1954,7 @@
                               <w:rPr>
                                 <w:lang w:val="es-MX"/>
                               </w:rPr>
-                              <w:t>0.</w:t>
-                            </w:r>
-                            <w:r>
-                              <w:rPr>
-                                <w:lang w:val="es-MX"/>
-                              </w:rPr>
-                              <w:t>3</w:t>
+                              <w:t>0.3</w:t>
                             </w:r>
                           </w:p>
                         </w:txbxContent>
@@ -2069,7 +1979,7 @@
           </mc:Choice>
           <mc:Fallback>
             <w:pict>
-              <v:shape w14:anchorId="5ECC544C" id="Cuadro de texto 16" o:spid="_x0000_s1038" type="#_x0000_t202" style="position:absolute;margin-left:87pt;margin-top:97.1pt;width:30pt;height:23.25pt;z-index:251733504;visibility:visible;mso-wrap-style:square;mso-width-percent:0;mso-height-percent:0;mso-wrap-distance-left:9pt;mso-wrap-distance-top:0;mso-wrap-distance-right:9pt;mso-wrap-distance-bottom:0;mso-position-horizontal:absolute;mso-position-horizontal-relative:text;mso-position-vertical:absolute;mso-position-vertical-relative:text;mso-width-percent:0;mso-height-percent:0;mso-width-relative:margin;mso-height-relative:margin;v-text-anchor:top" o:gfxdata="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" fillcolor="#ed7d31 [3205]" stroked="f">
+              <v:shape w14:anchorId="5ECC544C" id="Cuadro de texto 16" o:spid="_x0000_s1038" type="#_x0000_t202" style="position:absolute;margin-left:87pt;margin-top:97.1pt;width:30pt;height:23.25pt;z-index:251733504;visibility:visible;mso-wrap-style:square;mso-width-percent:0;mso-height-percent:0;mso-wrap-distance-left:9pt;mso-wrap-distance-top:0;mso-wrap-distance-right:9pt;mso-wrap-distance-bottom:0;mso-position-horizontal:absolute;mso-position-horizontal-relative:text;mso-position-vertical:absolute;mso-position-vertical-relative:text;mso-width-percent:0;mso-height-percent:0;mso-width-relative:margin;mso-height-relative:margin;v-text-anchor:top" o:gfxdata="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" fillcolor="#ed7d31 [3205]" stroked="f">
                 <v:fill opacity="32896f"/>
                 <v:textbox>
                   <w:txbxContent>
@@ -2083,13 +1993,7 @@
                         <w:rPr>
                           <w:lang w:val="es-MX"/>
                         </w:rPr>
-                        <w:t>0.</w:t>
-                      </w:r>
-                      <w:r>
-                        <w:rPr>
-                          <w:lang w:val="es-MX"/>
-                        </w:rPr>
-                        <w:t>3</w:t>
+                        <w:t>0.3</w:t>
                       </w:r>
                     </w:p>
                   </w:txbxContent>
@@ -2168,13 +2072,7 @@
                               <w:rPr>
                                 <w:lang w:val="es-MX"/>
                               </w:rPr>
-                              <w:t>0.</w:t>
-                            </w:r>
-                            <w:r>
-                              <w:rPr>
-                                <w:lang w:val="es-MX"/>
-                              </w:rPr>
-                              <w:t>4</w:t>
+                              <w:t>0.4</w:t>
                             </w:r>
                           </w:p>
                         </w:txbxContent>
@@ -2199,7 +2097,7 @@
           </mc:Choice>
           <mc:Fallback>
             <w:pict>
-              <v:shape w14:anchorId="22404AB0" id="Cuadro de texto 15" o:spid="_x0000_s1039" type="#_x0000_t202" style="position:absolute;margin-left:178.5pt;margin-top:65.45pt;width:30pt;height:23.25pt;z-index:251718144;visibility:visible;mso-wrap-style:square;mso-width-percent:0;mso-height-percent:0;mso-wrap-distance-left:9pt;mso-wrap-distance-top:0;mso-wrap-distance-right:9pt;mso-wrap-distance-bottom:0;mso-position-horizontal:absolute;mso-position-horizontal-relative:text;mso-position-vertical:absolute;mso-position-vertical-relative:text;mso-width-percent:0;mso-height-percent:0;mso-width-relative:margin;mso-height-relative:margin;v-text-anchor:top" o:gfxdata="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" fillcolor="#ed7d31 [3205]" stroked="f">
+              <v:shape w14:anchorId="22404AB0" id="Cuadro de texto 15" o:spid="_x0000_s1039" type="#_x0000_t202" style="position:absolute;margin-left:178.5pt;margin-top:65.45pt;width:30pt;height:23.25pt;z-index:251718144;visibility:visible;mso-wrap-style:square;mso-width-percent:0;mso-height-percent:0;mso-wrap-distance-left:9pt;mso-wrap-distance-top:0;mso-wrap-distance-right:9pt;mso-wrap-distance-bottom:0;mso-position-horizontal:absolute;mso-position-horizontal-relative:text;mso-position-vertical:absolute;mso-position-vertical-relative:text;mso-width-percent:0;mso-height-percent:0;mso-width-relative:margin;mso-height-relative:margin;v-text-anchor:top" o:gfxdata="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" fillcolor="#ed7d31 [3205]" stroked="f">
                 <v:fill opacity="32896f"/>
                 <v:textbox>
                   <w:txbxContent>
@@ -2213,13 +2111,7 @@
                         <w:rPr>
                           <w:lang w:val="es-MX"/>
                         </w:rPr>
-                        <w:t>0.</w:t>
-                      </w:r>
-                      <w:r>
-                        <w:rPr>
-                          <w:lang w:val="es-MX"/>
-                        </w:rPr>
-                        <w:t>4</w:t>
+                        <w:t>0.4</w:t>
                       </w:r>
                     </w:p>
                   </w:txbxContent>
@@ -2298,13 +2190,7 @@
                               <w:rPr>
                                 <w:lang w:val="es-MX"/>
                               </w:rPr>
-                              <w:t>0.</w:t>
-                            </w:r>
-                            <w:r>
-                              <w:rPr>
-                                <w:lang w:val="es-MX"/>
-                              </w:rPr>
-                              <w:t>2</w:t>
+                              <w:t>0.2</w:t>
                             </w:r>
                           </w:p>
                         </w:txbxContent>
@@ -2329,7 +2215,7 @@
           </mc:Choice>
           <mc:Fallback>
             <w:pict>
-              <v:shape w14:anchorId="35A146A2" id="Cuadro de texto 14" o:spid="_x0000_s1040" type="#_x0000_t202" style="position:absolute;margin-left:128.25pt;margin-top:35.3pt;width:30pt;height:23.25pt;z-index:251702784;visibility:visible;mso-wrap-style:square;mso-width-percent:0;mso-height-percent:0;mso-wrap-distance-left:9pt;mso-wrap-distance-top:0;mso-wrap-distance-right:9pt;mso-wrap-distance-bottom:0;mso-position-horizontal:absolute;mso-position-horizontal-relative:text;mso-position-vertical:absolute;mso-position-vertical-relative:text;mso-width-percent:0;mso-height-percent:0;mso-width-relative:margin;mso-height-relative:margin;v-text-anchor:top" o:gfxdata="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" fillcolor="#ed7d31 [3205]" stroked="f">
+              <v:shape w14:anchorId="35A146A2" id="Cuadro de texto 14" o:spid="_x0000_s1040" type="#_x0000_t202" style="position:absolute;margin-left:128.25pt;margin-top:35.3pt;width:30pt;height:23.25pt;z-index:251702784;visibility:visible;mso-wrap-style:square;mso-width-percent:0;mso-height-percent:0;mso-wrap-distance-left:9pt;mso-wrap-distance-top:0;mso-wrap-distance-right:9pt;mso-wrap-distance-bottom:0;mso-position-horizontal:absolute;mso-position-horizontal-relative:text;mso-position-vertical:absolute;mso-position-vertical-relative:text;mso-width-percent:0;mso-height-percent:0;mso-width-relative:margin;mso-height-relative:margin;v-text-anchor:top" o:gfxdata="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" fillcolor="#ed7d31 [3205]" stroked="f">
                 <v:fill opacity="32896f"/>
                 <v:textbox>
                   <w:txbxContent>
@@ -2343,13 +2229,7 @@
                         <w:rPr>
                           <w:lang w:val="es-MX"/>
                         </w:rPr>
-                        <w:t>0.</w:t>
-                      </w:r>
-                      <w:r>
-                        <w:rPr>
-                          <w:lang w:val="es-MX"/>
-                        </w:rPr>
-                        <w:t>2</w:t>
+                        <w:t>0.2</w:t>
                       </w:r>
                     </w:p>
                   </w:txbxContent>
@@ -2453,7 +2333,7 @@
           </mc:Choice>
           <mc:Fallback>
             <w:pict>
-              <v:shape w14:anchorId="31D7C9D6" id="Cuadro de texto 11" o:spid="_x0000_s1041" type="#_x0000_t202" style="position:absolute;margin-left:296.25pt;margin-top:78.8pt;width:30pt;height:23.25pt;z-index:251675136;visibility:visible;mso-wrap-style:square;mso-width-percent:0;mso-height-percent:0;mso-wrap-distance-left:9pt;mso-wrap-distance-top:0;mso-wrap-distance-right:9pt;mso-wrap-distance-bottom:0;mso-position-horizontal:absolute;mso-position-horizontal-relative:text;mso-position-vertical:absolute;mso-position-vertical-relative:text;mso-width-percent:0;mso-height-percent:0;mso-width-relative:margin;mso-height-relative:margin;v-text-anchor:top" o:gfxdata="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" fillcolor="#ed7d31 [3205]" stroked="f">
+              <v:shape w14:anchorId="31D7C9D6" id="Cuadro de texto 11" o:spid="_x0000_s1041" type="#_x0000_t202" style="position:absolute;margin-left:296.25pt;margin-top:78.8pt;width:30pt;height:23.25pt;z-index:251675136;visibility:visible;mso-wrap-style:square;mso-width-percent:0;mso-height-percent:0;mso-wrap-distance-left:9pt;mso-wrap-distance-top:0;mso-wrap-distance-right:9pt;mso-wrap-distance-bottom:0;mso-position-horizontal:absolute;mso-position-horizontal-relative:text;mso-position-vertical:absolute;mso-position-vertical-relative:text;mso-width-percent:0;mso-height-percent:0;mso-width-relative:margin;mso-height-relative:margin;v-text-anchor:top" o:gfxdata="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" fillcolor="#ed7d31 [3205]" stroked="f">
                 <v:fill opacity="32896f"/>
                 <v:textbox>
                   <w:txbxContent>
@@ -2546,13 +2426,7 @@
                               <w:rPr>
                                 <w:lang w:val="es-MX"/>
                               </w:rPr>
-                              <w:t>0.</w:t>
-                            </w:r>
-                            <w:r>
-                              <w:rPr>
-                                <w:lang w:val="es-MX"/>
-                              </w:rPr>
-                              <w:t>8</w:t>
+                              <w:t>0.8</w:t>
                             </w:r>
                           </w:p>
                         </w:txbxContent>
@@ -2577,7 +2451,7 @@
           </mc:Choice>
           <mc:Fallback>
             <w:pict>
-              <v:shape w14:anchorId="532D67F3" id="Cuadro de texto 10" o:spid="_x0000_s1042" type="#_x0000_t202" style="position:absolute;margin-left:198.75pt;margin-top:99.05pt;width:30pt;height:23.25pt;z-index:251661824;visibility:visible;mso-wrap-style:square;mso-width-percent:0;mso-height-percent:0;mso-wrap-distance-left:9pt;mso-wrap-distance-top:0;mso-wrap-distance-right:9pt;mso-wrap-distance-bottom:0;mso-position-horizontal:absolute;mso-position-horizontal-relative:text;mso-position-vertical:absolute;mso-position-vertical-relative:text;mso-width-percent:0;mso-height-percent:0;mso-width-relative:margin;mso-height-relative:margin;v-text-anchor:top" o:gfxdata="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" fillcolor="#4472c4 [3208]" stroked="f">
+              <v:shape w14:anchorId="532D67F3" id="Cuadro de texto 10" o:spid="_x0000_s1042" type="#_x0000_t202" style="position:absolute;margin-left:198.75pt;margin-top:99.05pt;width:30pt;height:23.25pt;z-index:251661824;visibility:visible;mso-wrap-style:square;mso-width-percent:0;mso-height-percent:0;mso-wrap-distance-left:9pt;mso-wrap-distance-top:0;mso-wrap-distance-right:9pt;mso-wrap-distance-bottom:0;mso-position-horizontal:absolute;mso-position-horizontal-relative:text;mso-position-vertical:absolute;mso-position-vertical-relative:text;mso-width-percent:0;mso-height-percent:0;mso-width-relative:margin;mso-height-relative:margin;v-text-anchor:top" o:gfxdata="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" fillcolor="#4472c4 [3208]" stroked="f">
                 <v:fill opacity="32896f"/>
                 <v:textbox>
                   <w:txbxContent>
@@ -2591,13 +2465,7 @@
                         <w:rPr>
                           <w:lang w:val="es-MX"/>
                         </w:rPr>
-                        <w:t>0.</w:t>
-                      </w:r>
-                      <w:r>
-                        <w:rPr>
-                          <w:lang w:val="es-MX"/>
-                        </w:rPr>
-                        <w:t>8</w:t>
+                        <w:t>0.8</w:t>
                       </w:r>
                     </w:p>
                   </w:txbxContent>
@@ -2676,13 +2544,7 @@
                               <w:rPr>
                                 <w:lang w:val="es-MX"/>
                               </w:rPr>
-                              <w:t>0.</w:t>
-                            </w:r>
-                            <w:r>
-                              <w:rPr>
-                                <w:lang w:val="es-MX"/>
-                              </w:rPr>
-                              <w:t>6</w:t>
+                              <w:t>0.6</w:t>
                             </w:r>
                           </w:p>
                         </w:txbxContent>
@@ -2707,7 +2569,7 @@
           </mc:Choice>
           <mc:Fallback>
             <w:pict>
-              <v:shape w14:anchorId="7B481781" id="Cuadro de texto 8" o:spid="_x0000_s1043" type="#_x0000_t202" style="position:absolute;margin-left:147.75pt;margin-top:197.3pt;width:30pt;height:23.25pt;z-index:251622912;visibility:visible;mso-wrap-style:square;mso-width-percent:0;mso-height-percent:0;mso-wrap-distance-left:9pt;mso-wrap-distance-top:0;mso-wrap-distance-right:9pt;mso-wrap-distance-bottom:0;mso-position-horizontal:absolute;mso-position-horizontal-relative:text;mso-position-vertical:absolute;mso-position-vertical-relative:text;mso-width-percent:0;mso-height-percent:0;mso-width-relative:margin;mso-height-relative:margin;v-text-anchor:top" o:gfxdata="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" fillcolor="#4472c4 [3208]" stroked="f">
+              <v:shape w14:anchorId="7B481781" id="Cuadro de texto 8" o:spid="_x0000_s1043" type="#_x0000_t202" style="position:absolute;margin-left:147.75pt;margin-top:197.3pt;width:30pt;height:23.25pt;z-index:251622912;visibility:visible;mso-wrap-style:square;mso-width-percent:0;mso-height-percent:0;mso-wrap-distance-left:9pt;mso-wrap-distance-top:0;mso-wrap-distance-right:9pt;mso-wrap-distance-bottom:0;mso-position-horizontal:absolute;mso-position-horizontal-relative:text;mso-position-vertical:absolute;mso-position-vertical-relative:text;mso-width-percent:0;mso-height-percent:0;mso-width-relative:margin;mso-height-relative:margin;v-text-anchor:top" o:gfxdata="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" fillcolor="#4472c4 [3208]" stroked="f">
                 <v:fill opacity="32896f"/>
                 <v:textbox>
                   <w:txbxContent>
@@ -2721,13 +2583,7 @@
                         <w:rPr>
                           <w:lang w:val="es-MX"/>
                         </w:rPr>
-                        <w:t>0.</w:t>
-                      </w:r>
-                      <w:r>
-                        <w:rPr>
-                          <w:lang w:val="es-MX"/>
-                        </w:rPr>
-                        <w:t>6</w:t>
+                        <w:t>0.6</w:t>
                       </w:r>
                     </w:p>
                   </w:txbxContent>
@@ -2806,13 +2662,7 @@
                               <w:rPr>
                                 <w:lang w:val="es-MX"/>
                               </w:rPr>
-                              <w:t>0.</w:t>
-                            </w:r>
-                            <w:r>
-                              <w:rPr>
-                                <w:lang w:val="es-MX"/>
-                              </w:rPr>
-                              <w:t>5</w:t>
+                              <w:t>0.5</w:t>
                             </w:r>
                           </w:p>
                         </w:txbxContent>
@@ -2837,7 +2687,7 @@
           </mc:Choice>
           <mc:Fallback>
             <w:pict>
-              <v:shape w14:anchorId="12F08BA3" id="Cuadro de texto 7" o:spid="_x0000_s1044" type="#_x0000_t202" style="position:absolute;margin-left:147pt;margin-top:167.3pt;width:30pt;height:23.25pt;z-index:251608576;visibility:visible;mso-wrap-style:square;mso-width-percent:0;mso-height-percent:0;mso-wrap-distance-left:9pt;mso-wrap-distance-top:0;mso-wrap-distance-right:9pt;mso-wrap-distance-bottom:0;mso-position-horizontal:absolute;mso-position-horizontal-relative:text;mso-position-vertical:absolute;mso-position-vertical-relative:text;mso-width-percent:0;mso-height-percent:0;mso-width-relative:margin;mso-height-relative:margin;v-text-anchor:top" o:gfxdata="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" fillcolor="#4472c4 [3208]" stroked="f">
+              <v:shape w14:anchorId="12F08BA3" id="Cuadro de texto 7" o:spid="_x0000_s1044" type="#_x0000_t202" style="position:absolute;margin-left:147pt;margin-top:167.3pt;width:30pt;height:23.25pt;z-index:251608576;visibility:visible;mso-wrap-style:square;mso-width-percent:0;mso-height-percent:0;mso-wrap-distance-left:9pt;mso-wrap-distance-top:0;mso-wrap-distance-right:9pt;mso-wrap-distance-bottom:0;mso-position-horizontal:absolute;mso-position-horizontal-relative:text;mso-position-vertical:absolute;mso-position-vertical-relative:text;mso-width-percent:0;mso-height-percent:0;mso-width-relative:margin;mso-height-relative:margin;v-text-anchor:top" o:gfxdata="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" fillcolor="#4472c4 [3208]" stroked="f">
                 <v:fill opacity="32896f"/>
                 <v:textbox>
                   <w:txbxContent>
@@ -2851,13 +2701,7 @@
                         <w:rPr>
                           <w:lang w:val="es-MX"/>
                         </w:rPr>
-                        <w:t>0.</w:t>
-                      </w:r>
-                      <w:r>
-                        <w:rPr>
-                          <w:lang w:val="es-MX"/>
-                        </w:rPr>
-                        <w:t>5</w:t>
+                        <w:t>0.5</w:t>
                       </w:r>
                     </w:p>
                   </w:txbxContent>
@@ -2936,13 +2780,7 @@
                               <w:rPr>
                                 <w:lang w:val="es-MX"/>
                               </w:rPr>
-                              <w:t>0.</w:t>
-                            </w:r>
-                            <w:r>
-                              <w:rPr>
-                                <w:lang w:val="es-MX"/>
-                              </w:rPr>
-                              <w:t>4</w:t>
+                              <w:t>0.4</w:t>
                             </w:r>
                           </w:p>
                         </w:txbxContent>
@@ -2967,7 +2805,7 @@
           </mc:Choice>
           <mc:Fallback>
             <w:pict>
-              <v:shape w14:anchorId="5D5F418D" id="Cuadro de texto 6" o:spid="_x0000_s1045" type="#_x0000_t202" style="position:absolute;margin-left:117.75pt;margin-top:95.3pt;width:30pt;height:23.25pt;z-index:251593216;visibility:visible;mso-wrap-style:square;mso-width-percent:0;mso-height-percent:0;mso-wrap-distance-left:9pt;mso-wrap-distance-top:0;mso-wrap-distance-right:9pt;mso-wrap-distance-bottom:0;mso-position-horizontal:absolute;mso-position-horizontal-relative:text;mso-position-vertical:absolute;mso-position-vertical-relative:text;mso-width-percent:0;mso-height-percent:0;mso-width-relative:margin;mso-height-relative:margin;v-text-anchor:top" o:gfxdata="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" fillcolor="#4472c4 [3208]" stroked="f">
+              <v:shape w14:anchorId="5D5F418D" id="Cuadro de texto 6" o:spid="_x0000_s1045" type="#_x0000_t202" style="position:absolute;margin-left:117.75pt;margin-top:95.3pt;width:30pt;height:23.25pt;z-index:251593216;visibility:visible;mso-wrap-style:square;mso-width-percent:0;mso-height-percent:0;mso-wrap-distance-left:9pt;mso-wrap-distance-top:0;mso-wrap-distance-right:9pt;mso-wrap-distance-bottom:0;mso-position-horizontal:absolute;mso-position-horizontal-relative:text;mso-position-vertical:absolute;mso-position-vertical-relative:text;mso-width-percent:0;mso-height-percent:0;mso-width-relative:margin;mso-height-relative:margin;v-text-anchor:top" o:gfxdata="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" fillcolor="#4472c4 [3208]" stroked="f">
                 <v:fill opacity="32896f"/>
                 <v:textbox>
                   <w:txbxContent>
@@ -2981,13 +2819,7 @@
                         <w:rPr>
                           <w:lang w:val="es-MX"/>
                         </w:rPr>
-                        <w:t>0.</w:t>
-                      </w:r>
-                      <w:r>
-                        <w:rPr>
-                          <w:lang w:val="es-MX"/>
-                        </w:rPr>
-                        <w:t>4</w:t>
+                        <w:t>0.4</w:t>
                       </w:r>
                     </w:p>
                   </w:txbxContent>
@@ -3066,13 +2898,7 @@
                               <w:rPr>
                                 <w:lang w:val="es-MX"/>
                               </w:rPr>
-                              <w:t>0.</w:t>
-                            </w:r>
-                            <w:r>
-                              <w:rPr>
-                                <w:lang w:val="es-MX"/>
-                              </w:rPr>
-                              <w:t>3</w:t>
+                              <w:t>0.3</w:t>
                             </w:r>
                           </w:p>
                         </w:txbxContent>
@@ -3097,7 +2923,7 @@
           </mc:Choice>
           <mc:Fallback>
             <w:pict>
-              <v:shape w14:anchorId="1A469863" id="Cuadro de texto 5" o:spid="_x0000_s1046" type="#_x0000_t202" style="position:absolute;margin-left:153pt;margin-top:65.8pt;width:30pt;height:23.25pt;z-index:251576832;visibility:visible;mso-wrap-style:square;mso-width-percent:0;mso-height-percent:0;mso-wrap-distance-left:9pt;mso-wrap-distance-top:0;mso-wrap-distance-right:9pt;mso-wrap-distance-bottom:0;mso-position-horizontal:absolute;mso-position-horizontal-relative:text;mso-position-vertical:absolute;mso-position-vertical-relative:text;mso-width-percent:0;mso-height-percent:0;mso-width-relative:margin;mso-height-relative:margin;v-text-anchor:top" o:gfxdata="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" fillcolor="#4472c4 [3208]" stroked="f">
+              <v:shape w14:anchorId="1A469863" id="Cuadro de texto 5" o:spid="_x0000_s1046" type="#_x0000_t202" style="position:absolute;margin-left:153pt;margin-top:65.8pt;width:30pt;height:23.25pt;z-index:251576832;visibility:visible;mso-wrap-style:square;mso-width-percent:0;mso-height-percent:0;mso-wrap-distance-left:9pt;mso-wrap-distance-top:0;mso-wrap-distance-right:9pt;mso-wrap-distance-bottom:0;mso-position-horizontal:absolute;mso-position-horizontal-relative:text;mso-position-vertical:absolute;mso-position-vertical-relative:text;mso-width-percent:0;mso-height-percent:0;mso-width-relative:margin;mso-height-relative:margin;v-text-anchor:top" o:gfxdata="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" fillcolor="#4472c4 [3208]" stroked="f">
                 <v:fill opacity="32896f"/>
                 <v:textbox>
                   <w:txbxContent>
@@ -3111,13 +2937,7 @@
                         <w:rPr>
                           <w:lang w:val="es-MX"/>
                         </w:rPr>
-                        <w:t>0.</w:t>
-                      </w:r>
-                      <w:r>
-                        <w:rPr>
-                          <w:lang w:val="es-MX"/>
-                        </w:rPr>
-                        <w:t>3</w:t>
+                        <w:t>0.3</w:t>
                       </w:r>
                     </w:p>
                   </w:txbxContent>
@@ -3196,13 +3016,7 @@
                               <w:rPr>
                                 <w:lang w:val="es-MX"/>
                               </w:rPr>
-                              <w:t>0.</w:t>
-                            </w:r>
-                            <w:r>
-                              <w:rPr>
-                                <w:lang w:val="es-MX"/>
-                              </w:rPr>
-                              <w:t>2</w:t>
+                              <w:t>0.2</w:t>
                             </w:r>
                           </w:p>
                         </w:txbxContent>
@@ -3227,7 +3041,7 @@
           </mc:Choice>
           <mc:Fallback>
             <w:pict>
-              <v:shape w14:anchorId="6BDBE04A" id="Cuadro de texto 4" o:spid="_x0000_s1047" type="#_x0000_t202" style="position:absolute;margin-left:88.5pt;margin-top:33.9pt;width:30pt;height:23.25pt;z-index:251558400;visibility:visible;mso-wrap-style:square;mso-width-percent:0;mso-height-percent:0;mso-wrap-distance-left:9pt;mso-wrap-distance-top:0;mso-wrap-distance-right:9pt;mso-wrap-distance-bottom:0;mso-position-horizontal:absolute;mso-position-horizontal-relative:text;mso-position-vertical:absolute;mso-position-vertical-relative:text;mso-width-percent:0;mso-height-percent:0;mso-width-relative:margin;mso-height-relative:margin;v-text-anchor:top" o:gfxdata="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" fillcolor="#4472c4 [3208]" stroked="f">
+              <v:shape w14:anchorId="6BDBE04A" id="Cuadro de texto 4" o:spid="_x0000_s1047" type="#_x0000_t202" style="position:absolute;margin-left:88.5pt;margin-top:33.9pt;width:30pt;height:23.25pt;z-index:251558400;visibility:visible;mso-wrap-style:square;mso-width-percent:0;mso-height-percent:0;mso-wrap-distance-left:9pt;mso-wrap-distance-top:0;mso-wrap-distance-right:9pt;mso-wrap-distance-bottom:0;mso-position-horizontal:absolute;mso-position-horizontal-relative:text;mso-position-vertical:absolute;mso-position-vertical-relative:text;mso-width-percent:0;mso-height-percent:0;mso-width-relative:margin;mso-height-relative:margin;v-text-anchor:top" o:gfxdata="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" fillcolor="#4472c4 [3208]" stroked="f">
                 <v:fill opacity="32896f"/>
                 <v:textbox>
                   <w:txbxContent>
@@ -3241,13 +3055,7 @@
                         <w:rPr>
                           <w:lang w:val="es-MX"/>
                         </w:rPr>
-                        <w:t>0.</w:t>
-                      </w:r>
-                      <w:r>
-                        <w:rPr>
-                          <w:lang w:val="es-MX"/>
-                        </w:rPr>
-                        <w:t>2</w:t>
+                        <w:t>0.2</w:t>
                       </w:r>
                     </w:p>
                   </w:txbxContent>
@@ -3326,13 +3134,7 @@
                               <w:rPr>
                                 <w:lang w:val="es-MX"/>
                               </w:rPr>
-                              <w:t>0.</w:t>
-                            </w:r>
-                            <w:r>
-                              <w:rPr>
-                                <w:lang w:val="es-MX"/>
-                              </w:rPr>
-                              <w:t>1</w:t>
+                              <w:t>0.1</w:t>
                             </w:r>
                           </w:p>
                         </w:txbxContent>
@@ -3357,7 +3159,7 @@
           </mc:Choice>
           <mc:Fallback>
             <w:pict>
-              <v:shape w14:anchorId="581FF786" id="Cuadro de texto 3" o:spid="_x0000_s1048" type="#_x0000_t202" style="position:absolute;margin-left:89.25pt;margin-top:3.8pt;width:30pt;height:23.25pt;z-index:251539968;visibility:visible;mso-wrap-style:square;mso-width-percent:0;mso-height-percent:0;mso-wrap-distance-left:9pt;mso-wrap-distance-top:0;mso-wrap-distance-right:9pt;mso-wrap-distance-bottom:0;mso-position-horizontal:absolute;mso-position-horizontal-relative:text;mso-position-vertical:absolute;mso-position-vertical-relative:text;mso-width-percent:0;mso-height-percent:0;mso-width-relative:margin;mso-height-relative:margin;v-text-anchor:top" o:gfxdata="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" fillcolor="#4472c4 [3208]" stroked="f">
+              <v:shape w14:anchorId="581FF786" id="Cuadro de texto 3" o:spid="_x0000_s1048" type="#_x0000_t202" style="position:absolute;margin-left:89.25pt;margin-top:3.8pt;width:30pt;height:23.25pt;z-index:251539968;visibility:visible;mso-wrap-style:square;mso-width-percent:0;mso-height-percent:0;mso-wrap-distance-left:9pt;mso-wrap-distance-top:0;mso-wrap-distance-right:9pt;mso-wrap-distance-bottom:0;mso-position-horizontal:absolute;mso-position-horizontal-relative:text;mso-position-vertical:absolute;mso-position-vertical-relative:text;mso-width-percent:0;mso-height-percent:0;mso-width-relative:margin;mso-height-relative:margin;v-text-anchor:top" o:gfxdata="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" fillcolor="#4472c4 [3208]" stroked="f">
                 <v:fill opacity="32896f"/>
                 <v:textbox>
                   <w:txbxContent>
@@ -3371,13 +3173,7 @@
                         <w:rPr>
                           <w:lang w:val="es-MX"/>
                         </w:rPr>
-                        <w:t>0.</w:t>
-                      </w:r>
-                      <w:r>
-                        <w:rPr>
-                          <w:lang w:val="es-MX"/>
-                        </w:rPr>
-                        <w:t>1</w:t>
+                        <w:t>0.1</w:t>
                       </w:r>
                     </w:p>
                   </w:txbxContent>
@@ -3481,7 +3277,7 @@
           </mc:Choice>
           <mc:Fallback>
             <w:pict>
-              <v:shape w14:anchorId="1914F58D" id="Cuadro de texto 1" o:spid="_x0000_s1049" type="#_x0000_t202" style="position:absolute;margin-left:294.75pt;margin-top:48.05pt;width:30pt;height:23.25pt;z-index:251518464;visibility:visible;mso-wrap-style:square;mso-width-percent:0;mso-height-percent:0;mso-wrap-distance-left:9pt;mso-wrap-distance-top:0;mso-wrap-distance-right:9pt;mso-wrap-distance-bottom:0;mso-position-horizontal:absolute;mso-position-horizontal-relative:text;mso-position-vertical:absolute;mso-position-vertical-relative:text;mso-width-percent:0;mso-height-percent:0;mso-width-relative:margin;mso-height-relative:margin;v-text-anchor:top" o:gfxdata="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" fillcolor="#4472c4 [3208]" stroked="f">
+              <v:shape w14:anchorId="1914F58D" id="Cuadro de texto 1" o:spid="_x0000_s1049" type="#_x0000_t202" style="position:absolute;margin-left:294.75pt;margin-top:48.05pt;width:30pt;height:23.25pt;z-index:251518464;visibility:visible;mso-wrap-style:square;mso-width-percent:0;mso-height-percent:0;mso-wrap-distance-left:9pt;mso-wrap-distance-top:0;mso-wrap-distance-right:9pt;mso-wrap-distance-bottom:0;mso-position-horizontal:absolute;mso-position-horizontal-relative:text;mso-position-vertical:absolute;mso-position-vertical-relative:text;mso-width-percent:0;mso-height-percent:0;mso-width-relative:margin;mso-height-relative:margin;v-text-anchor:top" o:gfxdata="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" fillcolor="#4472c4 [3208]" stroked="f">
                 <v:fill opacity="32896f"/>
                 <v:textbox>
                   <w:txbxContent>
@@ -4937,6 +4733,79 @@
           <w:lang w:val="es-MX"/>
         </w:rPr>
         <w:t xml:space="preserve"> pero aran lo mismo siempre.</w:t>
+      </w:r>
+    </w:p>
+    <w:p>
+      <w:pPr>
+        <w:rPr>
+          <w:rFonts w:ascii="Arial" w:hAnsi="Arial" w:cs="Arial"/>
+          <w:lang w:val="es-MX"/>
+        </w:rPr>
+      </w:pPr>
+    </w:p>
+    <w:p>
+      <w:pPr>
+        <w:rPr>
+          <w:rFonts w:ascii="Arial" w:hAnsi="Arial" w:cs="Arial"/>
+          <w:lang w:val="es-MX"/>
+        </w:rPr>
+      </w:pPr>
+      <w:bookmarkStart w:id="0" w:name="_GoBack"/>
+      <w:bookmarkEnd w:id="0"/>
+      <w:r>
+        <w:rPr>
+          <w:rFonts w:ascii="Arial" w:hAnsi="Arial" w:cs="Arial"/>
+          <w:noProof/>
+          <w:lang w:val="es-MX"/>
+        </w:rPr>
+        <w:drawing>
+          <wp:inline distT="0" distB="0" distL="0" distR="0" wp14:anchorId="132EFD1E" wp14:editId="4A700A95">
+            <wp:extent cx="5267325" cy="6819900"/>
+            <wp:effectExtent l="0" t="0" r="9525" b="0"/>
+            <wp:docPr id="12" name="Imagen 12"/>
+            <wp:cNvGraphicFramePr>
+              <a:graphicFrameLocks xmlns:a="http://schemas.openxmlformats.org/drawingml/2006/main" noChangeAspect="1"/>
+            </wp:cNvGraphicFramePr>
+            <a:graphic xmlns:a="http://schemas.openxmlformats.org/drawingml/2006/main">
+              <a:graphicData uri="http://schemas.openxmlformats.org/drawingml/2006/picture">
+                <pic:pic xmlns:pic="http://schemas.openxmlformats.org/drawingml/2006/picture">
+                  <pic:nvPicPr>
+                    <pic:cNvPr id="0" name="Picture 1"/>
+                    <pic:cNvPicPr>
+                      <a:picLocks noChangeAspect="1" noChangeArrowheads="1"/>
+                    </pic:cNvPicPr>
+                  </pic:nvPicPr>
+                  <pic:blipFill>
+                    <a:blip r:embed="rId14" cstate="print">
+                      <a:extLst>
+                        <a:ext uri="{28A0092B-C50C-407E-A947-70E740481C1C}">
+                          <a14:useLocalDpi xmlns:a14="http://schemas.microsoft.com/office/drawing/2010/main" val="0"/>
+                        </a:ext>
+                      </a:extLst>
+                    </a:blip>
+                    <a:srcRect/>
+                    <a:stretch>
+                      <a:fillRect/>
+                    </a:stretch>
+                  </pic:blipFill>
+                  <pic:spPr bwMode="auto">
+                    <a:xfrm>
+                      <a:off x="0" y="0"/>
+                      <a:ext cx="5267325" cy="6819900"/>
+                    </a:xfrm>
+                    <a:prstGeom prst="rect">
+                      <a:avLst/>
+                    </a:prstGeom>
+                    <a:noFill/>
+                    <a:ln>
+                      <a:noFill/>
+                    </a:ln>
+                  </pic:spPr>
+                </pic:pic>
+              </a:graphicData>
+            </a:graphic>
+          </wp:inline>
+        </w:drawing>
       </w:r>
     </w:p>
     <w:sectPr>

</xml_diff>